<commit_message>
edited i2cner tech notes
</commit_message>
<xml_diff>
--- a/doc/2018-09-i2cner-tech/i2cner-tech-summary.docx
+++ b/doc/2018-09-i2cner-tech/i2cner-tech-summary.docx
@@ -7,43 +7,94 @@
         <w:shd w:val="clear" w:color="auto" w:fill="FFFFFF"/>
         <w:spacing w:after="0" w:line="240" w:lineRule="auto"/>
         <w:outlineLvl w:val="1"/>
-      </w:pPr>
-      <w:r>
-        <w:rPr>
-          <w:rFonts w:ascii="Meiryo" w:eastAsia="Meiryo" w:hAnsi="Meiryo" w:cs="Times New Roman"/>
+        <w:rPr>
+          <w:rFonts w:ascii="Times New Roman" w:hAnsi="Times New Roman" w:cs="Times New Roman"/>
+        </w:rPr>
+      </w:pPr>
+      <w:r>
+        <w:rPr>
+          <w:rFonts w:ascii="Times New Roman" w:eastAsia="Meiryo" w:hAnsi="Times New Roman" w:cs="Times New Roman"/>
           <w:b/>
           <w:bCs/>
           <w:color w:val="333333"/>
           <w:sz w:val="26"/>
           <w:szCs w:val="26"/>
         </w:rPr>
-        <w:t xml:space="preserve">Molecular Photoconversion Devices Division (hv </w:t>
-      </w:r>
-      <w:r>
-        <w:rPr>
-          <w:rFonts w:ascii="Wingdings" w:eastAsia="Wingdings" w:hAnsi="Wingdings" w:cs="Wingdings"/>
+        <w:t xml:space="preserve">Molecular </w:t>
+      </w:r>
+      <w:proofErr w:type="spellStart"/>
+      <w:r>
+        <w:rPr>
+          <w:rFonts w:ascii="Times New Roman" w:eastAsia="Meiryo" w:hAnsi="Times New Roman" w:cs="Times New Roman"/>
           <w:b/>
           <w:bCs/>
           <w:color w:val="333333"/>
           <w:sz w:val="26"/>
           <w:szCs w:val="26"/>
         </w:rPr>
-        <w:t></w:t>
-      </w:r>
-      <w:r>
-        <w:rPr>
-          <w:rFonts w:ascii="Wingdings" w:eastAsia="Wingdings" w:hAnsi="Wingdings" w:cs="Wingdings"/>
+        <w:t>Photoconversion</w:t>
+      </w:r>
+      <w:proofErr w:type="spellEnd"/>
+      <w:r>
+        <w:rPr>
+          <w:rFonts w:ascii="Times New Roman" w:eastAsia="Meiryo" w:hAnsi="Times New Roman" w:cs="Times New Roman"/>
           <w:b/>
           <w:bCs/>
           <w:color w:val="333333"/>
           <w:sz w:val="26"/>
           <w:szCs w:val="26"/>
         </w:rPr>
+        <w:t xml:space="preserve"> Devices Division (</w:t>
+      </w:r>
+      <w:proofErr w:type="spellStart"/>
+      <w:r>
+        <w:rPr>
+          <w:rFonts w:ascii="Times New Roman" w:eastAsia="Meiryo" w:hAnsi="Times New Roman" w:cs="Times New Roman"/>
+          <w:b/>
+          <w:bCs/>
+          <w:color w:val="333333"/>
+          <w:sz w:val="26"/>
+          <w:szCs w:val="26"/>
+        </w:rPr>
+        <w:t>hv</w:t>
+      </w:r>
+      <w:proofErr w:type="spellEnd"/>
+      <w:r>
+        <w:rPr>
+          <w:rFonts w:ascii="Times New Roman" w:eastAsia="Meiryo" w:hAnsi="Times New Roman" w:cs="Times New Roman"/>
+          <w:b/>
+          <w:bCs/>
+          <w:color w:val="333333"/>
+          <w:sz w:val="26"/>
+          <w:szCs w:val="26"/>
+        </w:rPr>
+        <w:t xml:space="preserve"> </w:t>
+      </w:r>
+      <w:r>
+        <w:rPr>
+          <w:rFonts w:ascii="Times New Roman" w:eastAsia="Wingdings" w:hAnsi="Times New Roman" w:cs="Times New Roman"/>
+          <w:b/>
+          <w:bCs/>
+          <w:color w:val="333333"/>
+          <w:sz w:val="26"/>
+          <w:szCs w:val="26"/>
+        </w:rPr>
+        <w:t></w:t>
+      </w:r>
+      <w:r>
+        <w:rPr>
+          <w:rFonts w:ascii="Times New Roman" w:eastAsia="Wingdings" w:hAnsi="Times New Roman" w:cs="Times New Roman"/>
+          <w:b/>
+          <w:bCs/>
+          <w:color w:val="333333"/>
+          <w:sz w:val="26"/>
+          <w:szCs w:val="26"/>
+        </w:rPr>
         <w:t></w:t>
       </w:r>
       <w:r>
         <w:rPr>
-          <w:rFonts w:ascii="Meiryo" w:eastAsia="Meiryo" w:hAnsi="Meiryo" w:cs="Times New Roman"/>
+          <w:rFonts w:ascii="Times New Roman" w:eastAsia="Meiryo" w:hAnsi="Times New Roman" w:cs="Times New Roman"/>
           <w:b/>
           <w:bCs/>
           <w:color w:val="333333"/>
@@ -59,7 +110,7 @@
         <w:spacing w:after="0" w:line="240" w:lineRule="auto"/>
         <w:outlineLvl w:val="1"/>
         <w:rPr>
-          <w:rFonts w:ascii="Meiryo" w:eastAsia="Meiryo" w:hAnsi="Meiryo" w:cs="Times New Roman"/>
+          <w:rFonts w:ascii="Times New Roman" w:eastAsia="Meiryo" w:hAnsi="Times New Roman" w:cs="Times New Roman"/>
           <w:bCs/>
           <w:color w:val="333333"/>
           <w:sz w:val="20"/>
@@ -68,7 +119,7 @@
       </w:pPr>
       <w:r>
         <w:rPr>
-          <w:rFonts w:ascii="Meiryo" w:eastAsia="Meiryo" w:hAnsi="Meiryo" w:cs="Times New Roman"/>
+          <w:rFonts w:ascii="Times New Roman" w:eastAsia="Meiryo" w:hAnsi="Times New Roman" w:cs="Times New Roman"/>
           <w:bCs/>
           <w:color w:val="333333"/>
           <w:sz w:val="20"/>
@@ -83,7 +134,7 @@
         <w:spacing w:after="0" w:line="240" w:lineRule="auto"/>
         <w:outlineLvl w:val="1"/>
         <w:rPr>
-          <w:rFonts w:ascii="Meiryo" w:eastAsia="Meiryo" w:hAnsi="Meiryo" w:cs="Times New Roman"/>
+          <w:rFonts w:ascii="Times New Roman" w:eastAsia="Meiryo" w:hAnsi="Times New Roman" w:cs="Times New Roman"/>
           <w:b/>
           <w:bCs/>
           <w:color w:val="333333"/>
@@ -103,24 +154,44 @@
         <w:spacing w:after="0" w:line="240" w:lineRule="auto"/>
         <w:outlineLvl w:val="1"/>
         <w:rPr>
-          <w:rFonts w:ascii="Meiryo" w:eastAsia="Meiryo" w:hAnsi="Meiryo" w:cs="Times New Roman"/>
-          <w:b/>
-          <w:bCs/>
-          <w:color w:val="333333"/>
-        </w:rPr>
-      </w:pPr>
-      <w:r>
-        <w:rPr>
-          <w:rFonts w:ascii="Meiryo" w:eastAsia="Meiryo" w:hAnsi="Meiryo" w:cs="Times New Roman"/>
-          <w:b/>
-          <w:bCs/>
-          <w:color w:val="333333"/>
-        </w:rPr>
-        <w:t xml:space="preserve">Org-inorg hybrid perovskite solar cell – 2021-2025: </w:t>
-      </w:r>
-      <w:r>
-        <w:rPr>
-          <w:rFonts w:ascii="Meiryo" w:eastAsia="Meiryo" w:hAnsi="Meiryo" w:cs="Times New Roman"/>
+          <w:rFonts w:ascii="Times New Roman" w:eastAsia="Meiryo" w:hAnsi="Times New Roman" w:cs="Times New Roman"/>
+          <w:b/>
+          <w:bCs/>
+          <w:color w:val="333333"/>
+        </w:rPr>
+      </w:pPr>
+      <w:r>
+        <w:rPr>
+          <w:rFonts w:ascii="Times New Roman" w:eastAsia="Meiryo" w:hAnsi="Times New Roman" w:cs="Times New Roman"/>
+          <w:b/>
+          <w:bCs/>
+          <w:color w:val="333333"/>
+        </w:rPr>
+        <w:t>Org-</w:t>
+      </w:r>
+      <w:proofErr w:type="spellStart"/>
+      <w:r>
+        <w:rPr>
+          <w:rFonts w:ascii="Times New Roman" w:eastAsia="Meiryo" w:hAnsi="Times New Roman" w:cs="Times New Roman"/>
+          <w:b/>
+          <w:bCs/>
+          <w:color w:val="333333"/>
+        </w:rPr>
+        <w:t>inorg</w:t>
+      </w:r>
+      <w:proofErr w:type="spellEnd"/>
+      <w:r>
+        <w:rPr>
+          <w:rFonts w:ascii="Times New Roman" w:eastAsia="Meiryo" w:hAnsi="Times New Roman" w:cs="Times New Roman"/>
+          <w:b/>
+          <w:bCs/>
+          <w:color w:val="333333"/>
+        </w:rPr>
+        <w:t xml:space="preserve"> hybrid perovskite solar cell – 2021-2025: </w:t>
+      </w:r>
+      <w:r>
+        <w:rPr>
+          <w:rFonts w:ascii="Times New Roman" w:eastAsia="Meiryo" w:hAnsi="Times New Roman" w:cs="Times New Roman"/>
           <w:bCs/>
           <w:color w:val="333333"/>
         </w:rPr>
@@ -138,15 +209,15 @@
         <w:spacing w:after="0" w:line="240" w:lineRule="auto"/>
         <w:outlineLvl w:val="1"/>
         <w:rPr>
-          <w:rFonts w:ascii="Meiryo" w:eastAsia="Meiryo" w:hAnsi="Meiryo" w:cs="Times New Roman"/>
-          <w:b/>
-          <w:bCs/>
-          <w:color w:val="333333"/>
-        </w:rPr>
-      </w:pPr>
-      <w:r>
-        <w:rPr>
-          <w:rFonts w:ascii="Meiryo" w:eastAsia="Meiryo" w:hAnsi="Meiryo" w:cs="Times New Roman"/>
+          <w:rFonts w:ascii="Times New Roman" w:eastAsia="Meiryo" w:hAnsi="Times New Roman" w:cs="Times New Roman"/>
+          <w:b/>
+          <w:bCs/>
+          <w:color w:val="333333"/>
+        </w:rPr>
+      </w:pPr>
+      <w:r>
+        <w:rPr>
+          <w:rFonts w:ascii="Times New Roman" w:eastAsia="Meiryo" w:hAnsi="Times New Roman" w:cs="Times New Roman"/>
           <w:b/>
           <w:bCs/>
           <w:color w:val="333333"/>
@@ -155,28 +226,19 @@
       </w:r>
       <w:r>
         <w:rPr>
-          <w:rFonts w:ascii="Meiryo" w:eastAsia="Meiryo" w:hAnsi="Meiryo" w:cs="Times New Roman"/>
-          <w:bCs/>
-          <w:color w:val="333333"/>
-        </w:rPr>
-        <w:t>does</w:t>
-      </w:r>
-      <w:r>
-        <w:rPr>
-          <w:rFonts w:ascii="Meiryo" w:eastAsia="Meiryo" w:hAnsi="Meiryo" w:cs="Times New Roman"/>
-          <w:b/>
-          <w:bCs/>
-          <w:color w:val="333333"/>
-        </w:rPr>
-        <w:t xml:space="preserve"> </w:t>
-      </w:r>
-      <w:r>
-        <w:rPr>
-          <w:rFonts w:ascii="Meiryo" w:eastAsia="Meiryo" w:hAnsi="Meiryo" w:cs="Times New Roman"/>
-          <w:bCs/>
-          <w:color w:val="333333"/>
-        </w:rPr>
-        <w:t>seem promising or relevant</w:t>
+          <w:rFonts w:ascii="Times New Roman" w:eastAsia="Meiryo" w:hAnsi="Times New Roman" w:cs="Times New Roman"/>
+          <w:bCs/>
+          <w:color w:val="333333"/>
+        </w:rPr>
+        <w:t>not</w:t>
+      </w:r>
+      <w:r>
+        <w:rPr>
+          <w:rFonts w:ascii="Times New Roman" w:eastAsia="Meiryo" w:hAnsi="Times New Roman" w:cs="Times New Roman"/>
+          <w:bCs/>
+          <w:color w:val="333333"/>
+        </w:rPr>
+        <w:t xml:space="preserve"> relevant</w:t>
       </w:r>
     </w:p>
     <w:p>
@@ -190,37 +252,46 @@
         <w:spacing w:after="0" w:line="240" w:lineRule="auto"/>
         <w:outlineLvl w:val="1"/>
         <w:rPr>
-          <w:rFonts w:ascii="Meiryo" w:eastAsia="Meiryo" w:hAnsi="Meiryo" w:cs="Times New Roman"/>
-          <w:b/>
-          <w:bCs/>
-          <w:color w:val="333333"/>
-        </w:rPr>
-      </w:pPr>
-      <w:r>
-        <w:rPr>
-          <w:rFonts w:ascii="Meiryo" w:eastAsia="Meiryo" w:hAnsi="Meiryo" w:cs="Times New Roman"/>
-          <w:b/>
-          <w:bCs/>
-          <w:color w:val="333333"/>
-        </w:rPr>
-        <w:t>Solar fuel (H2, HCOOH, CH3OH, C</w:t>
-      </w:r>
-      <w:r>
-        <w:rPr>
-          <w:rFonts w:ascii="Meiryo" w:eastAsia="Meiryo" w:hAnsi="Meiryo" w:cs="Times New Roman"/>
-          <w:b/>
-          <w:bCs/>
-          <w:color w:val="333333"/>
-        </w:rPr>
-        <w:t xml:space="preserve">H4) – </w:t>
-      </w:r>
-      <w:r>
-        <w:rPr>
-          <w:rFonts w:ascii="Meiryo" w:eastAsia="Meiryo" w:hAnsi="Meiryo" w:cs="Times New Roman"/>
-          <w:bCs/>
-          <w:color w:val="333333"/>
-        </w:rPr>
-        <w:t>2025-2050 : application in solar energy conversion and storage =&gt; not relevant?</w:t>
+          <w:rFonts w:ascii="Times New Roman" w:eastAsia="Meiryo" w:hAnsi="Times New Roman" w:cs="Times New Roman"/>
+          <w:b/>
+          <w:bCs/>
+          <w:color w:val="333333"/>
+        </w:rPr>
+      </w:pPr>
+      <w:r>
+        <w:rPr>
+          <w:rFonts w:ascii="Times New Roman" w:eastAsia="Meiryo" w:hAnsi="Times New Roman" w:cs="Times New Roman"/>
+          <w:b/>
+          <w:bCs/>
+          <w:color w:val="333333"/>
+        </w:rPr>
+        <w:t xml:space="preserve">Solar fuel (H2, HCOOH, CH3OH, CH4) – </w:t>
+      </w:r>
+      <w:r>
+        <w:rPr>
+          <w:rFonts w:ascii="Times New Roman" w:eastAsia="Meiryo" w:hAnsi="Times New Roman" w:cs="Times New Roman"/>
+          <w:bCs/>
+          <w:color w:val="333333"/>
+        </w:rPr>
+        <w:t>2025-</w:t>
+      </w:r>
+      <w:proofErr w:type="gramStart"/>
+      <w:r>
+        <w:rPr>
+          <w:rFonts w:ascii="Times New Roman" w:eastAsia="Meiryo" w:hAnsi="Times New Roman" w:cs="Times New Roman"/>
+          <w:bCs/>
+          <w:color w:val="333333"/>
+        </w:rPr>
+        <w:t>2050 :</w:t>
+      </w:r>
+      <w:proofErr w:type="gramEnd"/>
+      <w:r>
+        <w:rPr>
+          <w:rFonts w:ascii="Times New Roman" w:eastAsia="Meiryo" w:hAnsi="Times New Roman" w:cs="Times New Roman"/>
+          <w:bCs/>
+          <w:color w:val="333333"/>
+        </w:rPr>
+        <w:t xml:space="preserve"> application in solar energy conversion and storage =&gt; not relevant?</w:t>
       </w:r>
     </w:p>
     <w:p>
@@ -234,24 +305,44 @@
         <w:spacing w:after="0" w:line="240" w:lineRule="auto"/>
         <w:outlineLvl w:val="1"/>
         <w:rPr>
-          <w:rFonts w:ascii="Meiryo" w:eastAsia="Meiryo" w:hAnsi="Meiryo" w:cs="Times New Roman"/>
-          <w:b/>
-          <w:bCs/>
-          <w:color w:val="333333"/>
-        </w:rPr>
-      </w:pPr>
-      <w:r>
-        <w:rPr>
-          <w:rFonts w:ascii="Meiryo" w:eastAsia="Meiryo" w:hAnsi="Meiryo" w:cs="Times New Roman"/>
-          <w:b/>
-          <w:bCs/>
-          <w:color w:val="333333"/>
-        </w:rPr>
-        <w:t xml:space="preserve">High pressure cpds for photocatalysis – </w:t>
-      </w:r>
-      <w:r>
-        <w:rPr>
-          <w:rFonts w:ascii="Meiryo" w:eastAsia="Meiryo" w:hAnsi="Meiryo" w:cs="Times New Roman"/>
+          <w:rFonts w:ascii="Times New Roman" w:eastAsia="Meiryo" w:hAnsi="Times New Roman" w:cs="Times New Roman"/>
+          <w:b/>
+          <w:bCs/>
+          <w:color w:val="333333"/>
+        </w:rPr>
+      </w:pPr>
+      <w:r>
+        <w:rPr>
+          <w:rFonts w:ascii="Times New Roman" w:eastAsia="Meiryo" w:hAnsi="Times New Roman" w:cs="Times New Roman"/>
+          <w:b/>
+          <w:bCs/>
+          <w:color w:val="333333"/>
+        </w:rPr>
+        <w:t xml:space="preserve">High pressure </w:t>
+      </w:r>
+      <w:proofErr w:type="spellStart"/>
+      <w:r>
+        <w:rPr>
+          <w:rFonts w:ascii="Times New Roman" w:eastAsia="Meiryo" w:hAnsi="Times New Roman" w:cs="Times New Roman"/>
+          <w:b/>
+          <w:bCs/>
+          <w:color w:val="333333"/>
+        </w:rPr>
+        <w:t>cpds</w:t>
+      </w:r>
+      <w:proofErr w:type="spellEnd"/>
+      <w:r>
+        <w:rPr>
+          <w:rFonts w:ascii="Times New Roman" w:eastAsia="Meiryo" w:hAnsi="Times New Roman" w:cs="Times New Roman"/>
+          <w:b/>
+          <w:bCs/>
+          <w:color w:val="333333"/>
+        </w:rPr>
+        <w:t xml:space="preserve"> for photocatalysis – </w:t>
+      </w:r>
+      <w:r>
+        <w:rPr>
+          <w:rFonts w:ascii="Times New Roman" w:eastAsia="Meiryo" w:hAnsi="Times New Roman" w:cs="Times New Roman"/>
           <w:bCs/>
           <w:color w:val="333333"/>
         </w:rPr>
@@ -269,15 +360,15 @@
         <w:spacing w:after="0" w:line="240" w:lineRule="auto"/>
         <w:outlineLvl w:val="1"/>
         <w:rPr>
-          <w:rFonts w:ascii="Meiryo" w:eastAsia="Meiryo" w:hAnsi="Meiryo" w:cs="Times New Roman"/>
-          <w:b/>
-          <w:bCs/>
-          <w:color w:val="333333"/>
-        </w:rPr>
-      </w:pPr>
-      <w:r>
-        <w:rPr>
-          <w:rFonts w:ascii="Meiryo" w:eastAsia="Meiryo" w:hAnsi="Meiryo" w:cs="Times New Roman"/>
+          <w:rFonts w:ascii="Times New Roman" w:eastAsia="Meiryo" w:hAnsi="Times New Roman" w:cs="Times New Roman"/>
+          <w:b/>
+          <w:bCs/>
+          <w:color w:val="333333"/>
+        </w:rPr>
+      </w:pPr>
+      <w:r>
+        <w:rPr>
+          <w:rFonts w:ascii="Times New Roman" w:eastAsia="Meiryo" w:hAnsi="Times New Roman" w:cs="Times New Roman"/>
           <w:b/>
           <w:bCs/>
           <w:color w:val="333333"/>
@@ -286,19 +377,11 @@
       </w:r>
       <w:r>
         <w:rPr>
-          <w:rFonts w:ascii="Meiryo" w:eastAsia="Meiryo" w:hAnsi="Meiryo" w:cs="Times New Roman"/>
-          <w:bCs/>
-          <w:color w:val="333333"/>
-        </w:rPr>
-        <w:t>n</w:t>
-      </w:r>
-      <w:r>
-        <w:rPr>
-          <w:rFonts w:ascii="Meiryo" w:eastAsia="Meiryo" w:hAnsi="Meiryo" w:cs="Times New Roman"/>
-          <w:bCs/>
-          <w:color w:val="333333"/>
-        </w:rPr>
-        <w:t>ot relevant</w:t>
+          <w:rFonts w:ascii="Times New Roman" w:eastAsia="Meiryo" w:hAnsi="Times New Roman" w:cs="Times New Roman"/>
+          <w:bCs/>
+          <w:color w:val="333333"/>
+        </w:rPr>
+        <w:t>not relevant</w:t>
       </w:r>
     </w:p>
     <w:p>
@@ -312,15 +395,15 @@
         <w:spacing w:after="0" w:line="240" w:lineRule="auto"/>
         <w:outlineLvl w:val="1"/>
         <w:rPr>
-          <w:rFonts w:ascii="Meiryo" w:eastAsia="Meiryo" w:hAnsi="Meiryo" w:cs="Times New Roman"/>
-          <w:b/>
-          <w:bCs/>
-          <w:color w:val="333333"/>
-        </w:rPr>
-      </w:pPr>
-      <w:r>
-        <w:rPr>
-          <w:rFonts w:ascii="Meiryo" w:eastAsia="Meiryo" w:hAnsi="Meiryo" w:cs="Times New Roman"/>
+          <w:rFonts w:ascii="Times New Roman" w:eastAsia="Meiryo" w:hAnsi="Times New Roman" w:cs="Times New Roman"/>
+          <w:b/>
+          <w:bCs/>
+          <w:color w:val="333333"/>
+        </w:rPr>
+      </w:pPr>
+      <w:r>
+        <w:rPr>
+          <w:rFonts w:ascii="Times New Roman" w:eastAsia="Meiryo" w:hAnsi="Times New Roman" w:cs="Times New Roman"/>
           <w:b/>
           <w:bCs/>
           <w:color w:val="333333"/>
@@ -329,7 +412,7 @@
       </w:r>
       <w:r>
         <w:rPr>
-          <w:rFonts w:ascii="Meiryo" w:eastAsia="Meiryo" w:hAnsi="Meiryo" w:cs="Times New Roman"/>
+          <w:rFonts w:ascii="Times New Roman" w:eastAsia="Meiryo" w:hAnsi="Times New Roman" w:cs="Times New Roman"/>
           <w:bCs/>
           <w:color w:val="333333"/>
         </w:rPr>
@@ -342,7 +425,7 @@
         <w:spacing w:after="0" w:line="240" w:lineRule="auto"/>
         <w:outlineLvl w:val="1"/>
         <w:rPr>
-          <w:rFonts w:ascii="Meiryo" w:eastAsia="Meiryo" w:hAnsi="Meiryo" w:cs="Times New Roman"/>
+          <w:rFonts w:ascii="Times New Roman" w:eastAsia="Meiryo" w:hAnsi="Times New Roman" w:cs="Times New Roman"/>
           <w:b/>
           <w:bCs/>
           <w:color w:val="333333"/>
@@ -355,14 +438,12 @@
         <w:shd w:val="clear" w:color="auto" w:fill="FFFFFF"/>
         <w:spacing w:after="0"/>
         <w:rPr>
-          <w:rFonts w:ascii="Meiryo;ヒラギノ角ゴ Pro W3;Hiragino K" w:hAnsi="Meiryo;ヒラギノ角ゴ Pro W3;Hiragino K"/>
           <w:color w:val="333333"/>
           <w:sz w:val="26"/>
         </w:rPr>
       </w:pPr>
       <w:r>
         <w:rPr>
-          <w:rFonts w:ascii="Meiryo;ヒラギノ角ゴ Pro W3;Hiragino K" w:hAnsi="Meiryo;ヒラギノ角ゴ Pro W3;Hiragino K"/>
           <w:color w:val="333333"/>
           <w:sz w:val="26"/>
         </w:rPr>
@@ -375,37 +456,20 @@
         <w:shd w:val="clear" w:color="auto" w:fill="FFFFFF"/>
         <w:spacing w:after="0"/>
         <w:rPr>
-          <w:rFonts w:ascii="Meiryo;ヒラギノ角ゴ Pro W3;Hiragino K" w:hAnsi="Meiryo;ヒラギノ角ゴ Pro W3;Hiragino K"/>
+          <w:color w:val="333333"/>
+          <w:sz w:val="26"/>
+        </w:rPr>
+      </w:pPr>
+      <w:r>
+        <w:rPr>
           <w:b w:val="0"/>
           <w:bCs w:val="0"/>
           <w:color w:val="333333"/>
           <w:sz w:val="20"/>
           <w:szCs w:val="20"/>
         </w:rPr>
-      </w:pPr>
-      <w:r>
-        <w:rPr>
-          <w:rFonts w:ascii="Meiryo;ヒラギノ角ゴ Pro W3;Hiragino K" w:hAnsi="Meiryo;ヒラギノ角ゴ Pro W3;Hiragino K"/>
-          <w:b w:val="0"/>
-          <w:bCs w:val="0"/>
-          <w:color w:val="333333"/>
-          <w:sz w:val="20"/>
-          <w:szCs w:val="20"/>
-        </w:rPr>
         <w:t>http://i2cner.kyushu-u.ac.jp/upload_file/editor_files/Division-Road-Map-2017/Hydrogen_Materials_Compatibility_June_2017_Final_version_role_edit3.pdf</w:t>
       </w:r>
-    </w:p>
-    <w:p>
-      <w:pPr>
-        <w:pStyle w:val="Heading2"/>
-        <w:shd w:val="clear" w:color="auto" w:fill="FFFFFF"/>
-        <w:spacing w:after="0"/>
-        <w:rPr>
-          <w:rFonts w:ascii="Meiryo;ヒラギノ角ゴ Pro W3;Hiragino K" w:hAnsi="Meiryo;ヒラギノ角ゴ Pro W3;Hiragino K"/>
-          <w:color w:val="333333"/>
-          <w:sz w:val="26"/>
-        </w:rPr>
-      </w:pPr>
     </w:p>
     <w:p>
       <w:pPr>
@@ -417,7 +481,6 @@
         <w:shd w:val="clear" w:color="auto" w:fill="FFFFFF"/>
         <w:spacing w:after="0"/>
         <w:rPr>
-          <w:rFonts w:ascii="Meiryo;ヒラギノ角ゴ Pro W3;Hiragino K" w:hAnsi="Meiryo;ヒラギノ角ゴ Pro W3;Hiragino K"/>
           <w:color w:val="333333"/>
           <w:sz w:val="22"/>
           <w:szCs w:val="22"/>
@@ -425,7 +488,6 @@
       </w:pPr>
       <w:r>
         <w:rPr>
-          <w:rFonts w:ascii="Meiryo;ヒラギノ角ゴ Pro W3;Hiragino K" w:hAnsi="Meiryo;ヒラギノ角ゴ Pro W3;Hiragino K"/>
           <w:color w:val="333333"/>
           <w:sz w:val="22"/>
           <w:szCs w:val="22"/>
@@ -443,7 +505,6 @@
         <w:shd w:val="clear" w:color="auto" w:fill="FFFFFF"/>
         <w:spacing w:after="0"/>
         <w:rPr>
-          <w:rFonts w:ascii="Meiryo;ヒラギノ角ゴ Pro W3;Hiragino K" w:hAnsi="Meiryo;ヒラギノ角ゴ Pro W3;Hiragino K"/>
           <w:color w:val="333333"/>
           <w:sz w:val="22"/>
           <w:szCs w:val="22"/>
@@ -451,7 +512,6 @@
       </w:pPr>
       <w:r>
         <w:rPr>
-          <w:rFonts w:ascii="Meiryo;ヒラギノ角ゴ Pro W3;Hiragino K" w:hAnsi="Meiryo;ヒラギノ角ゴ Pro W3;Hiragino K"/>
           <w:color w:val="333333"/>
           <w:sz w:val="22"/>
           <w:szCs w:val="22"/>
@@ -469,7 +529,6 @@
         <w:shd w:val="clear" w:color="auto" w:fill="FFFFFF"/>
         <w:spacing w:after="0"/>
         <w:rPr>
-          <w:rFonts w:ascii="Meiryo;ヒラギノ角ゴ Pro W3;Hiragino K" w:hAnsi="Meiryo;ヒラギノ角ゴ Pro W3;Hiragino K"/>
           <w:color w:val="333333"/>
           <w:sz w:val="22"/>
           <w:szCs w:val="22"/>
@@ -477,21 +536,11 @@
       </w:pPr>
       <w:r>
         <w:rPr>
-          <w:rFonts w:ascii="Meiryo;ヒラギノ角ゴ Pro W3;Hiragino K" w:hAnsi="Meiryo;ヒラギノ角ゴ Pro W3;Hiragino K"/>
           <w:color w:val="333333"/>
           <w:sz w:val="22"/>
           <w:szCs w:val="22"/>
         </w:rPr>
-        <w:t>Modelling environmental effe</w:t>
-      </w:r>
-      <w:r>
-        <w:rPr>
-          <w:rFonts w:ascii="Meiryo;ヒラギノ角ゴ Pro W3;Hiragino K" w:hAnsi="Meiryo;ヒラギノ角ゴ Pro W3;Hiragino K"/>
-          <w:color w:val="333333"/>
-          <w:sz w:val="22"/>
-          <w:szCs w:val="22"/>
-        </w:rPr>
-        <w:t>cts on friction and tribological failures</w:t>
+        <w:t>Modelling environmental effects on friction and tribological failures</w:t>
       </w:r>
     </w:p>
     <w:p>
@@ -500,12 +549,19 @@
         <w:shd w:val="clear" w:color="auto" w:fill="FFFFFF"/>
         <w:spacing w:after="0"/>
         <w:rPr>
-          <w:rFonts w:ascii="Meiryo;ヒラギノ角ゴ Pro W3;Hiragino K" w:hAnsi="Meiryo;ヒラギノ角ゴ Pro W3;Hiragino K"/>
-          <w:color w:val="333333"/>
-          <w:sz w:val="22"/>
+          <w:color w:val="333333"/>
+          <w:sz w:val="26"/>
           <w:szCs w:val="22"/>
         </w:rPr>
       </w:pPr>
+      <w:r>
+        <w:rPr>
+          <w:color w:val="333333"/>
+          <w:sz w:val="26"/>
+          <w:szCs w:val="22"/>
+        </w:rPr>
+        <w:t>Electrochemical Energy Conversion Division</w:t>
+      </w:r>
     </w:p>
     <w:p>
       <w:pPr>
@@ -513,29 +569,6 @@
         <w:shd w:val="clear" w:color="auto" w:fill="FFFFFF"/>
         <w:spacing w:after="0"/>
         <w:rPr>
-          <w:rFonts w:ascii="Meiryo;ヒラギノ角ゴ Pro W3;Hiragino K" w:hAnsi="Meiryo;ヒラギノ角ゴ Pro W3;Hiragino K"/>
-          <w:color w:val="333333"/>
-          <w:sz w:val="26"/>
-          <w:szCs w:val="22"/>
-        </w:rPr>
-      </w:pPr>
-      <w:r>
-        <w:rPr>
-          <w:rFonts w:ascii="Meiryo;ヒラギノ角ゴ Pro W3;Hiragino K" w:hAnsi="Meiryo;ヒラギノ角ゴ Pro W3;Hiragino K"/>
-          <w:color w:val="333333"/>
-          <w:sz w:val="26"/>
-          <w:szCs w:val="22"/>
-        </w:rPr>
-        <w:t>Electrochemical Energy Conversion Division</w:t>
-      </w:r>
-    </w:p>
-    <w:p>
-      <w:pPr>
-        <w:pStyle w:val="Heading2"/>
-        <w:shd w:val="clear" w:color="auto" w:fill="FFFFFF"/>
-        <w:spacing w:after="0"/>
-        <w:rPr>
-          <w:rFonts w:ascii="Meiryo;ヒラギノ角ゴ Pro W3;Hiragino K" w:hAnsi="Meiryo;ヒラギノ角ゴ Pro W3;Hiragino K"/>
           <w:b w:val="0"/>
           <w:bCs w:val="0"/>
           <w:color w:val="333333"/>
@@ -545,7 +578,6 @@
       </w:pPr>
       <w:r>
         <w:rPr>
-          <w:rFonts w:ascii="Meiryo;ヒラギノ角ゴ Pro W3;Hiragino K" w:hAnsi="Meiryo;ヒラギノ角ゴ Pro W3;Hiragino K"/>
           <w:b w:val="0"/>
           <w:bCs w:val="0"/>
           <w:color w:val="333333"/>
@@ -558,6 +590,9 @@
     <w:p>
       <w:pPr>
         <w:pStyle w:val="BodyText"/>
+        <w:rPr>
+          <w:rFonts w:ascii="Times New Roman" w:hAnsi="Times New Roman" w:cs="Times New Roman"/>
+        </w:rPr>
       </w:pPr>
     </w:p>
     <w:p>
@@ -567,12 +602,15 @@
           <w:ilvl w:val="0"/>
           <w:numId w:val="3"/>
         </w:numPr>
-      </w:pPr>
-      <w:r>
-        <w:t>Electrode -not rele</w:t>
-      </w:r>
-      <w:r>
-        <w:t>vant</w:t>
+        <w:rPr>
+          <w:rFonts w:ascii="Times New Roman" w:hAnsi="Times New Roman" w:cs="Times New Roman"/>
+        </w:rPr>
+      </w:pPr>
+      <w:r>
+        <w:rPr>
+          <w:rFonts w:ascii="Times New Roman" w:hAnsi="Times New Roman" w:cs="Times New Roman"/>
+        </w:rPr>
+        <w:t>Electrode -not relevant</w:t>
       </w:r>
     </w:p>
     <w:p>
@@ -582,8 +620,14 @@
           <w:ilvl w:val="0"/>
           <w:numId w:val="3"/>
         </w:numPr>
-      </w:pPr>
-      <w:r>
+        <w:rPr>
+          <w:rFonts w:ascii="Times New Roman" w:hAnsi="Times New Roman" w:cs="Times New Roman"/>
+        </w:rPr>
+      </w:pPr>
+      <w:r>
+        <w:rPr>
+          <w:rFonts w:ascii="Times New Roman" w:hAnsi="Times New Roman" w:cs="Times New Roman"/>
+        </w:rPr>
         <w:t>Electrolyte – not relevant</w:t>
       </w:r>
     </w:p>
@@ -594,20 +638,27 @@
           <w:ilvl w:val="0"/>
           <w:numId w:val="3"/>
         </w:numPr>
-      </w:pPr>
-      <w:r>
-        <w:rPr>
-          <w:b/>
-          <w:bCs/>
-        </w:rPr>
-        <w:lastRenderedPageBreak/>
+        <w:rPr>
+          <w:rFonts w:ascii="Times New Roman" w:hAnsi="Times New Roman" w:cs="Times New Roman"/>
+        </w:rPr>
+      </w:pPr>
+      <w:r>
+        <w:rPr>
+          <w:rFonts w:ascii="Times New Roman" w:hAnsi="Times New Roman" w:cs="Times New Roman"/>
+          <w:b/>
+          <w:bCs/>
+        </w:rPr>
         <w:t>Polymer electrolyte fuel cell (PEFC)</w:t>
       </w:r>
       <w:r>
+        <w:rPr>
+          <w:rFonts w:ascii="Times New Roman" w:hAnsi="Times New Roman" w:cs="Times New Roman"/>
+        </w:rPr>
         <w:t xml:space="preserve"> – </w:t>
       </w:r>
       <w:r>
         <w:rPr>
+          <w:rFonts w:ascii="Times New Roman" w:hAnsi="Times New Roman" w:cs="Times New Roman"/>
           <w:b/>
           <w:bCs/>
         </w:rPr>
@@ -621,13 +672,35 @@
           <w:ilvl w:val="0"/>
           <w:numId w:val="3"/>
         </w:numPr>
-      </w:pPr>
-      <w:r>
-        <w:rPr>
-          <w:b/>
-          <w:bCs/>
-        </w:rPr>
-        <w:t>Solid Oxide fuel Cell (SOFC) – stationary electricity generation (more research)</w:t>
+        <w:rPr>
+          <w:rFonts w:ascii="Times New Roman" w:hAnsi="Times New Roman" w:cs="Times New Roman"/>
+        </w:rPr>
+      </w:pPr>
+      <w:r>
+        <w:rPr>
+          <w:rFonts w:ascii="Times New Roman" w:hAnsi="Times New Roman" w:cs="Times New Roman"/>
+          <w:b/>
+          <w:bCs/>
+        </w:rPr>
+        <w:t xml:space="preserve">Solid Oxide </w:t>
+      </w:r>
+      <w:proofErr w:type="gramStart"/>
+      <w:r>
+        <w:rPr>
+          <w:rFonts w:ascii="Times New Roman" w:hAnsi="Times New Roman" w:cs="Times New Roman"/>
+          <w:b/>
+          <w:bCs/>
+        </w:rPr>
+        <w:t>fuel</w:t>
+      </w:r>
+      <w:proofErr w:type="gramEnd"/>
+      <w:r>
+        <w:rPr>
+          <w:rFonts w:ascii="Times New Roman" w:hAnsi="Times New Roman" w:cs="Times New Roman"/>
+          <w:b/>
+          <w:bCs/>
+        </w:rPr>
+        <w:t xml:space="preserve"> Cell (SOFC) – stationary electricity generation (more research)</w:t>
       </w:r>
     </w:p>
     <w:p>
@@ -637,8 +710,14 @@
           <w:ilvl w:val="0"/>
           <w:numId w:val="3"/>
         </w:numPr>
-      </w:pPr>
-      <w:r>
+        <w:rPr>
+          <w:rFonts w:ascii="Times New Roman" w:hAnsi="Times New Roman" w:cs="Times New Roman"/>
+        </w:rPr>
+      </w:pPr>
+      <w:r>
+        <w:rPr>
+          <w:rFonts w:ascii="Times New Roman" w:hAnsi="Times New Roman" w:cs="Times New Roman"/>
+        </w:rPr>
         <w:t>Energy Storage – not modelling</w:t>
       </w:r>
     </w:p>
@@ -648,7 +727,6 @@
         <w:shd w:val="clear" w:color="auto" w:fill="FFFFFF"/>
         <w:spacing w:after="0"/>
         <w:rPr>
-          <w:rFonts w:ascii="Meiryo;ヒラギノ角ゴ Pro W3;Hiragino K" w:hAnsi="Meiryo;ヒラギノ角ゴ Pro W3;Hiragino K"/>
           <w:color w:val="333333"/>
           <w:sz w:val="22"/>
           <w:szCs w:val="22"/>
@@ -658,13 +736,19 @@
     <w:p>
       <w:pPr>
         <w:pStyle w:val="BodyText"/>
-      </w:pPr>
-      <w:r>
+        <w:rPr>
+          <w:rFonts w:ascii="Times New Roman" w:hAnsi="Times New Roman" w:cs="Times New Roman"/>
+        </w:rPr>
+      </w:pPr>
+      <w:r>
+        <w:rPr>
+          <w:rFonts w:ascii="Times New Roman" w:hAnsi="Times New Roman" w:cs="Times New Roman"/>
+        </w:rPr>
         <w:br/>
       </w:r>
       <w:r>
         <w:rPr>
-          <w:rFonts w:ascii="Meiryo;ヒラギノ角ゴ Pro W3;Hiragino K" w:hAnsi="Meiryo;ヒラギノ角ゴ Pro W3;Hiragino K"/>
+          <w:rFonts w:ascii="Times New Roman" w:hAnsi="Times New Roman" w:cs="Times New Roman"/>
           <w:b/>
           <w:bCs/>
           <w:color w:val="333333"/>
@@ -676,27 +760,20 @@
     <w:p>
       <w:pPr>
         <w:pStyle w:val="BodyText"/>
+        <w:rPr>
+          <w:rFonts w:ascii="Times New Roman" w:hAnsi="Times New Roman" w:cs="Times New Roman"/>
+        </w:rPr>
       </w:pPr>
       <w:hyperlink r:id="rId5">
         <w:r>
           <w:rPr>
             <w:rStyle w:val="InternetLink"/>
-            <w:rFonts w:ascii="Meiryo;ヒラギノ角ゴ Pro W3;Hiragino K" w:hAnsi="Meiryo;ヒラギノ角ゴ Pro W3;Hiragino K"/>
+            <w:rFonts w:ascii="Times New Roman" w:hAnsi="Times New Roman" w:cs="Times New Roman"/>
             <w:color w:val="333333"/>
             <w:sz w:val="20"/>
             <w:szCs w:val="20"/>
           </w:rPr>
-          <w:t>http://i2cner.kyushu-u.ac.jp/upload_file/editor_files/Division-Road-Map-2017/Thermal_Science_En</w:t>
-        </w:r>
-        <w:r>
-          <w:rPr>
-            <w:rStyle w:val="InternetLink"/>
-            <w:rFonts w:ascii="Meiryo;ヒラギノ角ゴ Pro W3;Hiragino K" w:hAnsi="Meiryo;ヒラギノ角ゴ Pro W3;Hiragino K"/>
-            <w:color w:val="333333"/>
-            <w:sz w:val="20"/>
-            <w:szCs w:val="20"/>
-          </w:rPr>
-          <w:t>gineering_June_2017_Final_version_role_edit3.pdf</w:t>
+          <w:t>http://i2cner.kyushu-u.ac.jp/upload_file/editor_files/Division-Road-Map-2017/Thermal_Science_Engineering_June_2017_Final_version_role_edit3.pdf</w:t>
         </w:r>
       </w:hyperlink>
     </w:p>
@@ -707,13 +784,32 @@
           <w:ilvl w:val="0"/>
           <w:numId w:val="4"/>
         </w:numPr>
-      </w:pPr>
-      <w:r>
-        <w:rPr>
-          <w:rFonts w:ascii="Meiryo;ヒラギノ角ゴ Pro W3;Hiragino K" w:hAnsi="Meiryo;ヒラギノ角ゴ Pro W3;Hiragino K"/>
-          <w:color w:val="333333"/>
-        </w:rPr>
-        <w:t>TP1-TP3 : measurement of thermophysical properties</w:t>
+        <w:rPr>
+          <w:rFonts w:ascii="Times New Roman" w:hAnsi="Times New Roman" w:cs="Times New Roman"/>
+        </w:rPr>
+      </w:pPr>
+      <w:r>
+        <w:rPr>
+          <w:rFonts w:ascii="Times New Roman" w:hAnsi="Times New Roman" w:cs="Times New Roman"/>
+          <w:color w:val="333333"/>
+        </w:rPr>
+        <w:t>TP1-TP</w:t>
+      </w:r>
+      <w:proofErr w:type="gramStart"/>
+      <w:r>
+        <w:rPr>
+          <w:rFonts w:ascii="Times New Roman" w:hAnsi="Times New Roman" w:cs="Times New Roman"/>
+          <w:color w:val="333333"/>
+        </w:rPr>
+        <w:t>3 :</w:t>
+      </w:r>
+      <w:proofErr w:type="gramEnd"/>
+      <w:r>
+        <w:rPr>
+          <w:rFonts w:ascii="Times New Roman" w:hAnsi="Times New Roman" w:cs="Times New Roman"/>
+          <w:color w:val="333333"/>
+        </w:rPr>
+        <w:t xml:space="preserve"> measurement of thermophysical properties</w:t>
       </w:r>
     </w:p>
     <w:p>
@@ -723,13 +819,33 @@
           <w:ilvl w:val="0"/>
           <w:numId w:val="4"/>
         </w:numPr>
-      </w:pPr>
-      <w:r>
-        <w:rPr>
-          <w:rFonts w:ascii="Meiryo;ヒラギノ角ゴ Pro W3;Hiragino K" w:hAnsi="Meiryo;ヒラギノ角ゴ Pro W3;Hiragino K"/>
-          <w:color w:val="333333"/>
-        </w:rPr>
-        <w:t>HMT1 and HMT2 : phase change heat transfer, adsorption study</w:t>
+        <w:rPr>
+          <w:rFonts w:ascii="Times New Roman" w:hAnsi="Times New Roman" w:cs="Times New Roman"/>
+        </w:rPr>
+      </w:pPr>
+      <w:r>
+        <w:rPr>
+          <w:rFonts w:ascii="Times New Roman" w:hAnsi="Times New Roman" w:cs="Times New Roman"/>
+          <w:color w:val="333333"/>
+        </w:rPr>
+        <w:lastRenderedPageBreak/>
+        <w:t>HMT1 and HMT</w:t>
+      </w:r>
+      <w:proofErr w:type="gramStart"/>
+      <w:r>
+        <w:rPr>
+          <w:rFonts w:ascii="Times New Roman" w:hAnsi="Times New Roman" w:cs="Times New Roman"/>
+          <w:color w:val="333333"/>
+        </w:rPr>
+        <w:t>2 :</w:t>
+      </w:r>
+      <w:proofErr w:type="gramEnd"/>
+      <w:r>
+        <w:rPr>
+          <w:rFonts w:ascii="Times New Roman" w:hAnsi="Times New Roman" w:cs="Times New Roman"/>
+          <w:color w:val="333333"/>
+        </w:rPr>
+        <w:t xml:space="preserve"> phase change heat transfer, adsorption study</w:t>
       </w:r>
     </w:p>
     <w:p>
@@ -739,13 +855,48 @@
           <w:ilvl w:val="0"/>
           <w:numId w:val="4"/>
         </w:numPr>
-      </w:pPr>
-      <w:r>
-        <w:rPr>
-          <w:rFonts w:ascii="Meiryo;ヒラギノ角ゴ Pro W3;Hiragino K" w:hAnsi="Meiryo;ヒラギノ角ゴ Pro W3;Hiragino K"/>
-          <w:color w:val="333333"/>
-        </w:rPr>
-        <w:t>TES1 : Adsoprtion heat pump, refrigeration system for waste heat utilization (50 -200 C)</w:t>
+        <w:rPr>
+          <w:rFonts w:ascii="Times New Roman" w:hAnsi="Times New Roman" w:cs="Times New Roman"/>
+        </w:rPr>
+      </w:pPr>
+      <w:r>
+        <w:rPr>
+          <w:rFonts w:ascii="Times New Roman" w:hAnsi="Times New Roman" w:cs="Times New Roman"/>
+          <w:color w:val="333333"/>
+        </w:rPr>
+        <w:t>TES</w:t>
+      </w:r>
+      <w:proofErr w:type="gramStart"/>
+      <w:r>
+        <w:rPr>
+          <w:rFonts w:ascii="Times New Roman" w:hAnsi="Times New Roman" w:cs="Times New Roman"/>
+          <w:color w:val="333333"/>
+        </w:rPr>
+        <w:t>1 :</w:t>
+      </w:r>
+      <w:proofErr w:type="gramEnd"/>
+      <w:r>
+        <w:rPr>
+          <w:rFonts w:ascii="Times New Roman" w:hAnsi="Times New Roman" w:cs="Times New Roman"/>
+          <w:color w:val="333333"/>
+        </w:rPr>
+        <w:t xml:space="preserve"> </w:t>
+      </w:r>
+      <w:proofErr w:type="spellStart"/>
+      <w:r>
+        <w:rPr>
+          <w:rFonts w:ascii="Times New Roman" w:hAnsi="Times New Roman" w:cs="Times New Roman"/>
+          <w:color w:val="333333"/>
+        </w:rPr>
+        <w:t>Adsoprtion</w:t>
+      </w:r>
+      <w:proofErr w:type="spellEnd"/>
+      <w:r>
+        <w:rPr>
+          <w:rFonts w:ascii="Times New Roman" w:hAnsi="Times New Roman" w:cs="Times New Roman"/>
+          <w:color w:val="333333"/>
+        </w:rPr>
+        <w:t xml:space="preserve"> heat pump, refrigeration system for waste heat utilization (50 -200 C)</w:t>
       </w:r>
     </w:p>
     <w:p>
@@ -755,20 +906,32 @@
           <w:ilvl w:val="0"/>
           <w:numId w:val="4"/>
         </w:numPr>
-      </w:pPr>
-      <w:r>
-        <w:rPr>
-          <w:rFonts w:ascii="Meiryo;ヒラギノ角ゴ Pro W3;Hiragino K" w:hAnsi="Meiryo;ヒラギノ角ゴ Pro W3;Hiragino K"/>
+        <w:rPr>
+          <w:rFonts w:ascii="Times New Roman" w:hAnsi="Times New Roman" w:cs="Times New Roman"/>
+        </w:rPr>
+      </w:pPr>
+      <w:r>
+        <w:rPr>
+          <w:rFonts w:ascii="Times New Roman" w:hAnsi="Times New Roman" w:cs="Times New Roman"/>
           <w:color w:val="333333"/>
         </w:rPr>
         <w:t xml:space="preserve">TES2: </w:t>
       </w:r>
-      <w:r>
-        <w:rPr>
-          <w:rFonts w:ascii="Meiryo;ヒラギノ角ゴ Pro W3;Hiragino K" w:hAnsi="Meiryo;ヒラギノ角ゴ Pro W3;Hiragino K"/>
-          <w:color w:val="333333"/>
-        </w:rPr>
-        <w:t>Vapour compression heat pump/refrigeration system with low GWP refrigerants, high COP</w:t>
+      <w:proofErr w:type="spellStart"/>
+      <w:r>
+        <w:rPr>
+          <w:rFonts w:ascii="Times New Roman" w:hAnsi="Times New Roman" w:cs="Times New Roman"/>
+          <w:color w:val="333333"/>
+        </w:rPr>
+        <w:t>Vapour</w:t>
+      </w:r>
+      <w:proofErr w:type="spellEnd"/>
+      <w:r>
+        <w:rPr>
+          <w:rFonts w:ascii="Times New Roman" w:hAnsi="Times New Roman" w:cs="Times New Roman"/>
+          <w:color w:val="333333"/>
+        </w:rPr>
+        <w:t xml:space="preserve"> compression heat pump/refrigeration system with low GWP refrigerants, high COP</w:t>
       </w:r>
     </w:p>
     <w:p>
@@ -778,36 +941,68 @@
           <w:ilvl w:val="0"/>
           <w:numId w:val="4"/>
         </w:numPr>
-      </w:pPr>
-      <w:r>
-        <w:rPr>
-          <w:rFonts w:ascii="Meiryo;ヒラギノ角ゴ Pro W3;Hiragino K" w:hAnsi="Meiryo;ヒラギノ角ゴ Pro W3;Hiragino K"/>
-          <w:b/>
-          <w:bCs/>
-          <w:color w:val="333333"/>
-        </w:rPr>
-        <w:t xml:space="preserve">TES3: IGCC (syngas) and H2 oxy (liquid H2) power gen system : </w:t>
-      </w:r>
-      <w:r>
-        <w:rPr>
-          <w:rFonts w:ascii="Meiryo;ヒラギノ角ゴ Pro W3;Hiragino K" w:hAnsi="Meiryo;ヒラギノ角ゴ Pro W3;Hiragino K"/>
-          <w:color w:val="333333"/>
-        </w:rPr>
-        <w:t>2031-50 – pilot scale plant system – 1 MWt  power gen system (prototype? commercial deployment? electric out</w:t>
-      </w:r>
-      <w:r>
-        <w:rPr>
-          <w:rFonts w:ascii="Meiryo;ヒラギノ角ゴ Pro W3;Hiragino K" w:hAnsi="Meiryo;ヒラギノ角ゴ Pro W3;Hiragino K"/>
-          <w:color w:val="333333"/>
-        </w:rPr>
-        <w:t>put/figures?) need data</w:t>
+        <w:rPr>
+          <w:rFonts w:ascii="Times New Roman" w:hAnsi="Times New Roman" w:cs="Times New Roman"/>
+        </w:rPr>
+      </w:pPr>
+      <w:r>
+        <w:rPr>
+          <w:rFonts w:ascii="Times New Roman" w:hAnsi="Times New Roman" w:cs="Times New Roman"/>
+          <w:b/>
+          <w:bCs/>
+          <w:color w:val="333333"/>
+        </w:rPr>
+        <w:t xml:space="preserve">TES3: IGCC (syngas) and H2 oxy (liquid H2) power gen </w:t>
+      </w:r>
+      <w:proofErr w:type="gramStart"/>
+      <w:r>
+        <w:rPr>
+          <w:rFonts w:ascii="Times New Roman" w:hAnsi="Times New Roman" w:cs="Times New Roman"/>
+          <w:b/>
+          <w:bCs/>
+          <w:color w:val="333333"/>
+        </w:rPr>
+        <w:t>system :</w:t>
+      </w:r>
+      <w:proofErr w:type="gramEnd"/>
+      <w:r>
+        <w:rPr>
+          <w:rFonts w:ascii="Times New Roman" w:hAnsi="Times New Roman" w:cs="Times New Roman"/>
+          <w:b/>
+          <w:bCs/>
+          <w:color w:val="333333"/>
+        </w:rPr>
+        <w:t xml:space="preserve"> </w:t>
+      </w:r>
+      <w:r>
+        <w:rPr>
+          <w:rFonts w:ascii="Times New Roman" w:hAnsi="Times New Roman" w:cs="Times New Roman"/>
+          <w:color w:val="333333"/>
+        </w:rPr>
+        <w:t xml:space="preserve">2031-50 – pilot scale plant system – 1 </w:t>
+      </w:r>
+      <w:proofErr w:type="spellStart"/>
+      <w:r>
+        <w:rPr>
+          <w:rFonts w:ascii="Times New Roman" w:hAnsi="Times New Roman" w:cs="Times New Roman"/>
+          <w:color w:val="333333"/>
+        </w:rPr>
+        <w:t>MWt</w:t>
+      </w:r>
+      <w:proofErr w:type="spellEnd"/>
+      <w:r>
+        <w:rPr>
+          <w:rFonts w:ascii="Times New Roman" w:hAnsi="Times New Roman" w:cs="Times New Roman"/>
+          <w:color w:val="333333"/>
+        </w:rPr>
+        <w:t xml:space="preserve">  power gen system (prototype? commercial deployment? electric output/figures?) need data</w:t>
       </w:r>
     </w:p>
     <w:p>
       <w:pPr>
         <w:pStyle w:val="BodyText"/>
         <w:rPr>
-          <w:rFonts w:ascii="Meiryo;ヒラギノ角ゴ Pro W3;Hiragino K" w:hAnsi="Meiryo;ヒラギノ角ゴ Pro W3;Hiragino K"/>
+          <w:rFonts w:ascii="Times New Roman" w:hAnsi="Times New Roman" w:cs="Times New Roman"/>
           <w:color w:val="333333"/>
         </w:rPr>
       </w:pPr>
@@ -816,7 +1011,6 @@
       <w:pPr>
         <w:pStyle w:val="Heading2"/>
         <w:rPr>
-          <w:rFonts w:ascii="Meiryo;ヒラギノ角ゴ Pro W3;Hiragino K" w:hAnsi="Meiryo;ヒラギノ角ゴ Pro W3;Hiragino K"/>
           <w:color w:val="333333"/>
           <w:sz w:val="26"/>
           <w:szCs w:val="22"/>
@@ -824,7 +1018,6 @@
       </w:pPr>
       <w:r>
         <w:rPr>
-          <w:rFonts w:ascii="Meiryo;ヒラギノ角ゴ Pro W3;Hiragino K" w:hAnsi="Meiryo;ヒラギノ角ゴ Pro W3;Hiragino K"/>
           <w:color w:val="333333"/>
           <w:sz w:val="26"/>
           <w:szCs w:val="22"/>
@@ -836,7 +1029,6 @@
       <w:pPr>
         <w:pStyle w:val="Heading2"/>
         <w:rPr>
-          <w:rFonts w:ascii="Meiryo;ヒラギノ角ゴ Pro W3;Hiragino K" w:hAnsi="Meiryo;ヒラギノ角ゴ Pro W3;Hiragino K"/>
           <w:b w:val="0"/>
           <w:bCs w:val="0"/>
           <w:color w:val="333333"/>
@@ -848,26 +1040,13 @@
         <w:r>
           <w:rPr>
             <w:rStyle w:val="InternetLink"/>
-            <w:rFonts w:ascii="Meiryo;ヒラギノ角ゴ Pro W3;Hiragino K" w:hAnsi="Meiryo;ヒラギノ角ゴ Pro W3;Hiragino K"/>
             <w:b w:val="0"/>
             <w:bCs w:val="0"/>
             <w:color w:val="333333"/>
             <w:sz w:val="18"/>
             <w:szCs w:val="18"/>
           </w:rPr>
-          <w:t>http://i2cner.kyu</w:t>
-        </w:r>
-        <w:r>
-          <w:rPr>
-            <w:rStyle w:val="InternetLink"/>
-            <w:rFonts w:ascii="Meiryo;ヒラギノ角ゴ Pro W3;Hiragino K" w:hAnsi="Meiryo;ヒラギノ角ゴ Pro W3;Hiragino K"/>
-            <w:b w:val="0"/>
-            <w:bCs w:val="0"/>
-            <w:color w:val="333333"/>
-            <w:sz w:val="18"/>
-            <w:szCs w:val="18"/>
-          </w:rPr>
-          <w:t>shu-u.ac.jp/upload_file/editor_files/Division-Road-Map-2017/Catalytic_Material_Transformation_June_2017_Final_version_role_edit3.pdf</w:t>
+          <w:t>http://i2cner.kyushu-u.ac.jp/upload_file/editor_files/Division-Road-Map-2017/Catalytic_Material_Transformation_June_2017_Final_version_role_edit3.pdf</w:t>
         </w:r>
       </w:hyperlink>
     </w:p>
@@ -879,7 +1058,6 @@
           <w:numId w:val="5"/>
         </w:numPr>
         <w:rPr>
-          <w:rFonts w:ascii="Meiryo;ヒラギノ角ゴ Pro W3;Hiragino K" w:hAnsi="Meiryo;ヒラギノ角ゴ Pro W3;Hiragino K"/>
           <w:b w:val="0"/>
           <w:bCs w:val="0"/>
           <w:color w:val="333333"/>
@@ -889,7 +1067,6 @@
       </w:pPr>
       <w:r>
         <w:rPr>
-          <w:rFonts w:ascii="Meiryo;ヒラギノ角ゴ Pro W3;Hiragino K" w:hAnsi="Meiryo;ヒラギノ角ゴ Pro W3;Hiragino K"/>
           <w:b w:val="0"/>
           <w:bCs w:val="0"/>
           <w:color w:val="333333"/>
@@ -906,39 +1083,25 @@
           <w:ilvl w:val="0"/>
           <w:numId w:val="5"/>
         </w:numPr>
-        <w:rPr>
-          <w:rFonts w:ascii="Meiryo;ヒラギノ角ゴ Pro W3;Hiragino K" w:hAnsi="Meiryo;ヒラギノ角ゴ Pro W3;Hiragino K"/>
+        <w:shd w:val="clear" w:color="auto" w:fill="FFFFFF"/>
+        <w:spacing w:after="0"/>
+        <w:rPr>
+          <w:color w:val="333333"/>
+          <w:sz w:val="26"/>
+        </w:rPr>
+      </w:pPr>
+      <w:r>
+        <w:rPr>
           <w:b w:val="0"/>
           <w:bCs w:val="0"/>
           <w:color w:val="333333"/>
           <w:sz w:val="24"/>
           <w:szCs w:val="24"/>
         </w:rPr>
-      </w:pPr>
-      <w:r>
-        <w:rPr>
-          <w:rFonts w:ascii="Meiryo;ヒラギノ角ゴ Pro W3;Hiragino K" w:hAnsi="Meiryo;ヒラギノ角ゴ Pro W3;Hiragino K"/>
-          <w:b w:val="0"/>
-          <w:bCs w:val="0"/>
-          <w:color w:val="333333"/>
-          <w:sz w:val="24"/>
-          <w:szCs w:val="24"/>
-        </w:rPr>
         <w:t>Catalysis process development for carbon neutral power generation cycles</w:t>
       </w:r>
-    </w:p>
-    <w:p>
-      <w:pPr>
-        <w:pStyle w:val="Heading2"/>
-        <w:rPr>
-          <w:rFonts w:ascii="Meiryo;ヒラギノ角ゴ Pro W3;Hiragino K" w:hAnsi="Meiryo;ヒラギノ角ゴ Pro W3;Hiragino K"/>
-          <w:b w:val="0"/>
-          <w:bCs w:val="0"/>
-          <w:color w:val="333333"/>
-          <w:sz w:val="24"/>
-          <w:szCs w:val="24"/>
-        </w:rPr>
-      </w:pPr>
+      <w:bookmarkStart w:id="0" w:name="_GoBack"/>
+      <w:bookmarkEnd w:id="0"/>
     </w:p>
     <w:p>
       <w:pPr>
@@ -946,75 +1109,16 @@
         <w:shd w:val="clear" w:color="auto" w:fill="FFFFFF"/>
         <w:spacing w:after="0"/>
         <w:rPr>
-          <w:rFonts w:ascii="Meiryo;ヒラギノ角ゴ Pro W3;Hiragino K" w:hAnsi="Meiryo;ヒラギノ角ゴ Pro W3;Hiragino K"/>
           <w:color w:val="333333"/>
           <w:sz w:val="26"/>
         </w:rPr>
       </w:pPr>
-    </w:p>
-    <w:p>
-      <w:pPr>
-        <w:pStyle w:val="Heading2"/>
-        <w:shd w:val="clear" w:color="auto" w:fill="FFFFFF"/>
-        <w:spacing w:after="0"/>
-        <w:rPr>
-          <w:rFonts w:ascii="Meiryo;ヒラギノ角ゴ Pro W3;Hiragino K" w:hAnsi="Meiryo;ヒラギノ角ゴ Pro W3;Hiragino K"/>
+      <w:r>
+        <w:rPr>
           <w:color w:val="333333"/>
           <w:sz w:val="26"/>
         </w:rPr>
-      </w:pPr>
-    </w:p>
-    <w:p>
-      <w:pPr>
-        <w:pStyle w:val="Heading2"/>
-        <w:shd w:val="clear" w:color="auto" w:fill="FFFFFF"/>
-        <w:spacing w:after="0"/>
-        <w:rPr>
-          <w:rFonts w:ascii="Meiryo;ヒラギノ角ゴ Pro W3;Hiragino K" w:hAnsi="Meiryo;ヒラギノ角ゴ Pro W3;Hiragino K"/>
-          <w:color w:val="333333"/>
-          <w:sz w:val="26"/>
-        </w:rPr>
-      </w:pPr>
-    </w:p>
-    <w:p>
-      <w:pPr>
-        <w:pStyle w:val="Heading2"/>
-        <w:shd w:val="clear" w:color="auto" w:fill="FFFFFF"/>
-        <w:spacing w:after="0"/>
-        <w:rPr>
-          <w:rFonts w:ascii="Meiryo;ヒラギノ角ゴ Pro W3;Hiragino K" w:hAnsi="Meiryo;ヒラギノ角ゴ Pro W3;Hiragino K"/>
-          <w:color w:val="333333"/>
-          <w:sz w:val="26"/>
-        </w:rPr>
-      </w:pPr>
-    </w:p>
-    <w:p>
-      <w:pPr>
-        <w:pStyle w:val="Heading2"/>
-        <w:shd w:val="clear" w:color="auto" w:fill="FFFFFF"/>
-        <w:spacing w:after="0"/>
-        <w:rPr>
-          <w:rFonts w:ascii="Meiryo;ヒラギノ角ゴ Pro W3;Hiragino K" w:hAnsi="Meiryo;ヒラギノ角ゴ Pro W3;Hiragino K"/>
-          <w:color w:val="333333"/>
-          <w:sz w:val="26"/>
-        </w:rPr>
-      </w:pPr>
-      <w:r>
-        <w:rPr>
-          <w:rFonts w:ascii="Meiryo;ヒラギノ角ゴ Pro W3;Hiragino K" w:hAnsi="Meiryo;ヒラギノ角ゴ Pro W3;Hiragino K"/>
-          <w:color w:val="333333"/>
-          <w:sz w:val="26"/>
-        </w:rPr>
-        <w:lastRenderedPageBreak/>
-        <w:t xml:space="preserve">CO2 Capture and Utilization </w:t>
-      </w:r>
-      <w:r>
-        <w:rPr>
-          <w:rFonts w:ascii="Meiryo;ヒラギノ角ゴ Pro W3;Hiragino K" w:hAnsi="Meiryo;ヒラギノ角ゴ Pro W3;Hiragino K"/>
-          <w:color w:val="333333"/>
-          <w:sz w:val="26"/>
-        </w:rPr>
-        <w:t>(CCU) Division</w:t>
+        <w:t>CO2 Capture and Utilization (CCU) Division</w:t>
       </w:r>
     </w:p>
     <w:p>
@@ -1027,7 +1131,6 @@
         <w:shd w:val="clear" w:color="auto" w:fill="FFFFFF"/>
         <w:spacing w:after="0"/>
         <w:rPr>
-          <w:rFonts w:ascii="Meiryo;ヒラギノ角ゴ Pro W3;Hiragino K" w:hAnsi="Meiryo;ヒラギノ角ゴ Pro W3;Hiragino K"/>
           <w:b w:val="0"/>
           <w:color w:val="333333"/>
           <w:sz w:val="24"/>
@@ -1048,15 +1151,7 @@
           <w:sz w:val="24"/>
           <w:szCs w:val="24"/>
         </w:rPr>
-        <w:t xml:space="preserve"> - </w:t>
-      </w:r>
-      <w:r>
-        <w:rPr>
-          <w:b w:val="0"/>
-          <w:sz w:val="24"/>
-          <w:szCs w:val="24"/>
-        </w:rPr>
-        <w:t>CO2 capture from flue gas of coal / natural gas power generation for CCS / CCUS system</w:t>
+        <w:t xml:space="preserve"> - CO2 capture from flue gas of coal / natural gas power generation for CCS / CCUS system</w:t>
       </w:r>
     </w:p>
     <w:p>
@@ -1069,7 +1164,6 @@
         <w:shd w:val="clear" w:color="auto" w:fill="FFFFFF"/>
         <w:spacing w:after="0"/>
         <w:rPr>
-          <w:rFonts w:ascii="Meiryo;ヒラギノ角ゴ Pro W3;Hiragino K" w:hAnsi="Meiryo;ヒラギノ角ゴ Pro W3;Hiragino K"/>
           <w:b w:val="0"/>
           <w:color w:val="333333"/>
           <w:sz w:val="24"/>
@@ -1091,7 +1185,7 @@
         <w:shd w:val="clear" w:color="auto" w:fill="FFFFFF"/>
         <w:spacing w:beforeAutospacing="0" w:after="0" w:afterAutospacing="0"/>
         <w:rPr>
-          <w:rFonts w:ascii="Meiryo" w:eastAsia="Meiryo" w:hAnsi="Meiryo"/>
+          <w:rFonts w:eastAsia="Meiryo"/>
           <w:color w:val="333333"/>
           <w:sz w:val="26"/>
           <w:szCs w:val="26"/>
@@ -1099,7 +1193,7 @@
       </w:pPr>
       <w:r>
         <w:rPr>
-          <w:rFonts w:ascii="Meiryo" w:eastAsia="Meiryo" w:hAnsi="Meiryo" w:hint="eastAsia"/>
+          <w:rFonts w:eastAsia="Meiryo"/>
           <w:color w:val="333333"/>
           <w:sz w:val="26"/>
           <w:szCs w:val="26"/>
@@ -1108,7 +1202,7 @@
       </w:r>
       <w:r>
         <w:rPr>
-          <w:rFonts w:ascii="Meiryo" w:eastAsia="Meiryo" w:hAnsi="Meiryo" w:hint="eastAsia"/>
+          <w:rFonts w:eastAsia="Meiryo"/>
           <w:color w:val="333333"/>
           <w:sz w:val="26"/>
           <w:szCs w:val="26"/>
@@ -1118,7 +1212,7 @@
       </w:r>
       <w:r>
         <w:rPr>
-          <w:rFonts w:ascii="Meiryo" w:eastAsia="Meiryo" w:hAnsi="Meiryo" w:hint="eastAsia"/>
+          <w:rFonts w:eastAsia="Meiryo"/>
           <w:color w:val="333333"/>
           <w:sz w:val="26"/>
           <w:szCs w:val="26"/>
@@ -1136,7 +1230,6 @@
         <w:shd w:val="clear" w:color="auto" w:fill="FFFFFF"/>
         <w:spacing w:after="0"/>
         <w:rPr>
-          <w:rFonts w:ascii="Meiryo;ヒラギノ角ゴ Pro W3;Hiragino K" w:hAnsi="Meiryo;ヒラギノ角ゴ Pro W3;Hiragino K"/>
           <w:b w:val="0"/>
           <w:color w:val="333333"/>
           <w:sz w:val="24"/>
@@ -1162,7 +1255,6 @@
         <w:shd w:val="clear" w:color="auto" w:fill="FFFFFF"/>
         <w:spacing w:after="0"/>
         <w:rPr>
-          <w:rFonts w:ascii="Meiryo;ヒラギノ角ゴ Pro W3;Hiragino K" w:hAnsi="Meiryo;ヒラギノ角ゴ Pro W3;Hiragino K"/>
           <w:b w:val="0"/>
           <w:color w:val="333333"/>
           <w:sz w:val="24"/>
@@ -1187,17 +1279,15 @@
         </w:numPr>
         <w:shd w:val="clear" w:color="auto" w:fill="FFFFFF"/>
         <w:spacing w:after="0"/>
-      </w:pPr>
-      <w:r>
-        <w:t>CO2 migration model for CO2 storage and monitoring in CCS</w:t>
-      </w:r>
-      <w:r>
-        <w:t xml:space="preserve"> (field scale investigation, all three coupled)</w:t>
-      </w:r>
-      <w:bookmarkStart w:id="0" w:name="_GoBack"/>
-      <w:bookmarkEnd w:id="0"/>
-      <w:r>
-        <w:t xml:space="preserve"> </w:t>
+        <w:rPr>
+          <w:rFonts w:ascii="Times New Roman" w:hAnsi="Times New Roman" w:cs="Times New Roman"/>
+        </w:rPr>
+      </w:pPr>
+      <w:r>
+        <w:rPr>
+          <w:rFonts w:ascii="Times New Roman" w:hAnsi="Times New Roman" w:cs="Times New Roman"/>
+        </w:rPr>
+        <w:t xml:space="preserve">CO2 migration model for CO2 storage and monitoring in CCS (field scale investigation, all three coupled) </w:t>
       </w:r>
     </w:p>
     <w:sectPr>
@@ -2589,7 +2679,6 @@
     <w:rPr>
       <w:color w:val="000080"/>
       <w:u w:val="single"/>
-      <w:lang/>
     </w:rPr>
   </w:style>
   <w:style w:type="paragraph" w:customStyle="1" w:styleId="Heading">

</xml_diff>